<commit_message>
Update 10 - Props_Declaring Properties.docx
</commit_message>
<xml_diff>
--- a/Tutorial/10 - Props_Declaring Properties.docx
+++ b/Tutorial/10 - Props_Declaring Properties.docx
@@ -381,6 +381,41 @@
           <w:lang w:val="en-US"/>
         </w:rPr>
       </w:pPr>
+    </w:p>
+    <w:p>
+      <w:pPr>
+        <w:rPr>
+          <w:sz w:val="24"/>
+          <w:szCs w:val="24"/>
+          <w:lang w:val="en-US"/>
+        </w:rPr>
+      </w:pPr>
+      <w:r>
+        <w:rPr>
+          <w:sz w:val="24"/>
+          <w:szCs w:val="24"/>
+          <w:lang w:val="en-US"/>
+        </w:rPr>
+        <w:t xml:space="preserve">Just like </w:t>
+      </w:r>
+      <w:proofErr w:type="gramStart"/>
+      <w:r>
+        <w:rPr>
+          <w:sz w:val="24"/>
+          <w:szCs w:val="24"/>
+          <w:lang w:val="en-US"/>
+        </w:rPr>
+        <w:t>$:,</w:t>
+      </w:r>
+      <w:proofErr w:type="gramEnd"/>
+      <w:r>
+        <w:rPr>
+          <w:sz w:val="24"/>
+          <w:szCs w:val="24"/>
+          <w:lang w:val="en-US"/>
+        </w:rPr>
+        <w:t xml:space="preserve"> this may feel a little weird at first. Export in JavaScript modules does not normally work this way but just roll with it.</w:t>
+      </w:r>
     </w:p>
     <w:sectPr>
       <w:pgSz w:w="12240" w:h="15840"/>

</xml_diff>